<commit_message>
ok ahora si listo los Objetivos específicos y Objetivos generales del trabajo final
</commit_message>
<xml_diff>
--- a/IDCheck/Manuales/1er Avance de Trabajo Final.docx
+++ b/IDCheck/Manuales/1er Avance de Trabajo Final.docx
@@ -1963,15 +1963,18 @@
         </w:rPr>
         <w:t xml:space="preserve">) desde la PC, además este debe tener la compatibilidad para trabajar con </w:t>
       </w:r>
-      <w:r>
-        <w:rPr>
-          <w:rFonts w:cstheme="minorHAnsi"/>
-          <w:sz w:val="24"/>
-          <w:szCs w:val="24"/>
-          <w:lang w:val="es-PE"/>
-        </w:rPr>
-        <w:t>Java</w:t>
-      </w:r>
+      <w:bookmarkStart w:id="0" w:name="_GoBack"/>
+      <w:r>
+        <w:rPr>
+          <w:rFonts w:cstheme="minorHAnsi"/>
+          <w:b/>
+          <w:sz w:val="24"/>
+          <w:szCs w:val="24"/>
+          <w:lang w:val="es-PE"/>
+        </w:rPr>
+        <w:t>C#</w:t>
+      </w:r>
+      <w:bookmarkEnd w:id="0"/>
       <w:r>
         <w:rPr>
           <w:rFonts w:cstheme="minorHAnsi"/>
@@ -3833,19 +3836,7 @@
           <w:szCs w:val="24"/>
           <w:u w:val="single"/>
         </w:rPr>
-        <w:t>Team ID C</w:t>
-      </w:r>
-      <w:bookmarkStart w:id="0" w:name="_GoBack"/>
-      <w:bookmarkEnd w:id="0"/>
-      <w:r>
-        <w:rPr>
-          <w:rFonts w:cstheme="minorHAnsi"/>
-          <w:b/>
-          <w:sz w:val="24"/>
-          <w:szCs w:val="24"/>
-          <w:u w:val="single"/>
-        </w:rPr>
-        <w:t>heck</w:t>
+        <w:t>Team ID Check</w:t>
       </w:r>
     </w:p>
     <w:p>
@@ -5102,7 +5093,7 @@
   <a:extraClrSchemeLst/>
   <a:extLst>
     <a:ext uri="{05A4C25C-085E-4340-85A3-A5531E510DB2}">
-      <thm15:themeFamily xmlns="" xmlns:thm15="http://schemas.microsoft.com/office/thememl/2012/main" name="Office Theme" id="{62F939B6-93AF-4DB8-9C6B-D6C7DFDC589F}" vid="{4A3C46E8-61CC-4603-A589-7422A47A8E4A}"/>
+      <thm15:themeFamily xmlns:thm15="http://schemas.microsoft.com/office/thememl/2012/main" xmlns="" name="Office Theme" id="{62F939B6-93AF-4DB8-9C6B-D6C7DFDC589F}" vid="{4A3C46E8-61CC-4603-A589-7422A47A8E4A}"/>
     </a:ext>
   </a:extLst>
 </a:theme>
@@ -5113,7 +5104,7 @@
 </file>
 
 <file path=customXml/itemProps1.xml><?xml version="1.0" encoding="utf-8"?>
-<ds:datastoreItem xmlns:ds="http://schemas.openxmlformats.org/officeDocument/2006/customXml" ds:itemID="{C6B4D0D1-6596-4841-BA2D-26692D822534}">
+<ds:datastoreItem xmlns:ds="http://schemas.openxmlformats.org/officeDocument/2006/customXml" ds:itemID="{5B60288B-810E-4570-BC64-B4175C59A4BE}">
   <ds:schemaRefs>
     <ds:schemaRef ds:uri="http://schemas.openxmlformats.org/officeDocument/2006/bibliography"/>
   </ds:schemaRefs>

</xml_diff>

<commit_message>
algunos manuales  para trabajar el proyecto
</commit_message>
<xml_diff>
--- a/IDCheck/Manuales/1er Avance de Trabajo Final.docx
+++ b/IDCheck/Manuales/1er Avance de Trabajo Final.docx
@@ -1963,7 +1963,6 @@
         </w:rPr>
         <w:t xml:space="preserve">) desde la PC, además este debe tener la compatibilidad para trabajar con </w:t>
       </w:r>
-      <w:bookmarkStart w:id="0" w:name="_GoBack"/>
       <w:r>
         <w:rPr>
           <w:rFonts w:cstheme="minorHAnsi"/>
@@ -1974,7 +1973,6 @@
         </w:rPr>
         <w:t>C#</w:t>
       </w:r>
-      <w:bookmarkEnd w:id="0"/>
       <w:r>
         <w:rPr>
           <w:rFonts w:cstheme="minorHAnsi"/>
@@ -2282,24 +2280,25 @@
           <w:u w:val="single"/>
         </w:rPr>
       </w:pPr>
+      <w:bookmarkStart w:id="0" w:name="_GoBack"/>
       <w:r>
         <w:rPr>
           <w:noProof/>
           <w:lang w:val="es-PE" w:eastAsia="es-PE"/>
         </w:rPr>
         <w:drawing>
-          <wp:anchor distT="0" distB="0" distL="114300" distR="114300" simplePos="0" relativeHeight="251660288" behindDoc="0" locked="0" layoutInCell="1" allowOverlap="1" wp14:anchorId="61B93FF7" wp14:editId="1AD7CFEF">
+          <wp:anchor distT="0" distB="0" distL="114300" distR="114300" simplePos="0" relativeHeight="251665408" behindDoc="0" locked="0" layoutInCell="1" allowOverlap="1" wp14:anchorId="2735BD77" wp14:editId="53B2366D">
             <wp:simplePos x="0" y="0"/>
             <wp:positionH relativeFrom="column">
-              <wp:posOffset>2628900</wp:posOffset>
+              <wp:posOffset>2676525</wp:posOffset>
             </wp:positionH>
             <wp:positionV relativeFrom="paragraph">
-              <wp:posOffset>221615</wp:posOffset>
+              <wp:posOffset>326390</wp:posOffset>
             </wp:positionV>
-            <wp:extent cx="3085465" cy="1000125"/>
+            <wp:extent cx="2476500" cy="1280795"/>
             <wp:effectExtent l="0" t="0" r="0" b="0"/>
             <wp:wrapSquare wrapText="bothSides"/>
-            <wp:docPr id="11" name="Imagen 11" descr="http://www.centic.com.ar/images/SQL-Server-2012.png"/>
+            <wp:docPr id="4" name="Imagen 4" descr="http://www.comoinstalarlinux.com/wp-content/uploads/mysql_logo.png"/>
             <wp:cNvGraphicFramePr>
               <a:graphicFrameLocks xmlns:a="http://schemas.openxmlformats.org/drawingml/2006/main" noChangeAspect="1"/>
             </wp:cNvGraphicFramePr>
@@ -2307,12 +2306,12 @@
               <a:graphicData uri="http://schemas.openxmlformats.org/drawingml/2006/picture">
                 <pic:pic xmlns:pic="http://schemas.openxmlformats.org/drawingml/2006/picture">
                   <pic:nvPicPr>
-                    <pic:cNvPr id="0" name="Picture 1" descr="http://www.centic.com.ar/images/SQL-Server-2012.png"/>
+                    <pic:cNvPr id="0" name="Picture 2" descr="http://www.comoinstalarlinux.com/wp-content/uploads/mysql_logo.png"/>
                     <pic:cNvPicPr>
                       <a:picLocks noChangeAspect="1" noChangeArrowheads="1"/>
                     </pic:cNvPicPr>
                   </pic:nvPicPr>
-                  <pic:blipFill rotWithShape="1">
+                  <pic:blipFill>
                     <a:blip r:embed="rId12">
                       <a:extLst>
                         <a:ext uri="{28A0092B-C50C-407E-A947-70E740481C1C}">
@@ -2320,13 +2319,15 @@
                         </a:ext>
                       </a:extLst>
                     </a:blip>
-                    <a:srcRect l="7532" t="34936" r="6891" b="41026"/>
-                    <a:stretch/>
+                    <a:srcRect/>
+                    <a:stretch>
+                      <a:fillRect/>
+                    </a:stretch>
                   </pic:blipFill>
                   <pic:spPr bwMode="auto">
                     <a:xfrm>
                       <a:off x="0" y="0"/>
-                      <a:ext cx="3085465" cy="1000125"/>
+                      <a:ext cx="2476500" cy="1280795"/>
                     </a:xfrm>
                     <a:prstGeom prst="rect">
                       <a:avLst/>
@@ -2335,11 +2336,6 @@
                     <a:ln>
                       <a:noFill/>
                     </a:ln>
-                    <a:extLst>
-                      <a:ext uri="{53640926-AAD7-44D8-BBD7-CCE9431645EC}">
-                        <a14:shadowObscured xmlns:a14="http://schemas.microsoft.com/office/drawing/2010/main"/>
-                      </a:ext>
-                    </a:extLst>
                   </pic:spPr>
                 </pic:pic>
               </a:graphicData>
@@ -2353,6 +2349,7 @@
           </wp:anchor>
         </w:drawing>
       </w:r>
+      <w:bookmarkEnd w:id="0"/>
       <w:r>
         <w:rPr>
           <w:rFonts w:cstheme="minorHAnsi"/>
@@ -2392,7 +2389,7 @@
           <w:lang w:val="es-PE" w:eastAsia="es-PE"/>
         </w:rPr>
         <w:drawing>
-          <wp:inline distT="0" distB="0" distL="0" distR="0" wp14:anchorId="5186C824" wp14:editId="3AB8E1BF">
+          <wp:inline distT="0" distB="0" distL="0" distR="0" wp14:anchorId="5DBCB595" wp14:editId="2B8EFABC">
             <wp:extent cx="1943100" cy="756920"/>
             <wp:effectExtent l="0" t="0" r="0" b="5080"/>
             <wp:docPr id="13" name="Imagen 13" descr="http://gerardotatis.files.wordpress.com/2012/04/vs2010logo_transparent_large.png"/>
@@ -3750,10 +3747,10 @@
           <w:lang w:val="es-PE" w:eastAsia="es-PE"/>
         </w:rPr>
         <w:drawing>
-          <wp:inline distT="0" distB="0" distL="0" distR="0" wp14:anchorId="67A3B0F7" wp14:editId="0DC8D930">
-            <wp:extent cx="6372225" cy="3954290"/>
+          <wp:inline distT="0" distB="0" distL="0" distR="0">
+            <wp:extent cx="6197458" cy="3381375"/>
             <wp:effectExtent l="0" t="0" r="0" b="0"/>
-            <wp:docPr id="40" name="Imagen 40"/>
+            <wp:docPr id="1" name="Imagen 1" descr="D:\1 - INGENIERIAS\trabajo final control de acceso po codigo de barras\Repositorios ID check\ID check C sharp\IDCheck\Manuales\modelo FISICO BASE DE DATOS.png"/>
             <wp:cNvGraphicFramePr>
               <a:graphicFrameLocks xmlns:a="http://schemas.openxmlformats.org/drawingml/2006/main" noChangeAspect="1"/>
             </wp:cNvGraphicFramePr>
@@ -3761,14 +3758,20 @@
               <a:graphicData uri="http://schemas.openxmlformats.org/drawingml/2006/picture">
                 <pic:pic xmlns:pic="http://schemas.openxmlformats.org/drawingml/2006/picture">
                   <pic:nvPicPr>
-                    <pic:cNvPr id="0" name="Picture 40"/>
+                    <pic:cNvPr id="0" name="Picture 1" descr="D:\1 - INGENIERIAS\trabajo final control de acceso po codigo de barras\Repositorios ID check\ID check C sharp\IDCheck\Manuales\modelo FISICO BASE DE DATOS.png"/>
                     <pic:cNvPicPr>
                       <a:picLocks noChangeAspect="1" noChangeArrowheads="1"/>
                     </pic:cNvPicPr>
                   </pic:nvPicPr>
                   <pic:blipFill>
-                    <a:blip r:embed="rId22"/>
-                    <a:srcRect l="3876" t="14780" r="4251" b="9188"/>
+                    <a:blip r:embed="rId22">
+                      <a:extLst>
+                        <a:ext uri="{28A0092B-C50C-407E-A947-70E740481C1C}">
+                          <a14:useLocalDpi xmlns:a14="http://schemas.microsoft.com/office/drawing/2010/main" val="0"/>
+                        </a:ext>
+                      </a:extLst>
+                    </a:blip>
+                    <a:srcRect/>
                     <a:stretch>
                       <a:fillRect/>
                     </a:stretch>
@@ -3776,17 +3779,14 @@
                   <pic:spPr bwMode="auto">
                     <a:xfrm>
                       <a:off x="0" y="0"/>
-                      <a:ext cx="6375033" cy="3956032"/>
+                      <a:ext cx="6205817" cy="3385936"/>
                     </a:xfrm>
                     <a:prstGeom prst="rect">
                       <a:avLst/>
                     </a:prstGeom>
                     <a:noFill/>
-                    <a:ln w="9525">
+                    <a:ln>
                       <a:noFill/>
-                      <a:miter lim="800000"/>
-                      <a:headEnd/>
-                      <a:tailEnd/>
                     </a:ln>
                   </pic:spPr>
                 </pic:pic>
@@ -3806,15 +3806,17 @@
           <w:sz w:val="24"/>
           <w:szCs w:val="24"/>
           <w:u w:val="single"/>
-        </w:rPr>
-      </w:pPr>
-      <w:r>
-        <w:rPr>
-          <w:rFonts w:cstheme="minorHAnsi"/>
-          <w:b/>
-          <w:sz w:val="24"/>
-          <w:szCs w:val="24"/>
-          <w:u w:val="single"/>
+          <w:lang w:val="es-PE"/>
+        </w:rPr>
+      </w:pPr>
+      <w:r>
+        <w:rPr>
+          <w:rFonts w:cstheme="minorHAnsi"/>
+          <w:b/>
+          <w:sz w:val="24"/>
+          <w:szCs w:val="24"/>
+          <w:u w:val="single"/>
+          <w:lang w:val="es-PE"/>
         </w:rPr>
         <w:t>1.7</w:t>
       </w:r>
@@ -3825,19 +3827,47 @@
           <w:sz w:val="24"/>
           <w:szCs w:val="24"/>
           <w:u w:val="single"/>
+          <w:lang w:val="es-PE"/>
         </w:rPr>
         <w:t xml:space="preserve"> </w:t>
       </w:r>
-      <w:r>
-        <w:rPr>
-          <w:rFonts w:cstheme="minorHAnsi"/>
-          <w:b/>
-          <w:sz w:val="24"/>
-          <w:szCs w:val="24"/>
-          <w:u w:val="single"/>
-        </w:rPr>
-        <w:t>Team ID Check</w:t>
-      </w:r>
+      <w:proofErr w:type="spellStart"/>
+      <w:r>
+        <w:rPr>
+          <w:rFonts w:cstheme="minorHAnsi"/>
+          <w:b/>
+          <w:sz w:val="24"/>
+          <w:szCs w:val="24"/>
+          <w:u w:val="single"/>
+          <w:lang w:val="es-PE"/>
+        </w:rPr>
+        <w:t>Team</w:t>
+      </w:r>
+      <w:proofErr w:type="spellEnd"/>
+      <w:r>
+        <w:rPr>
+          <w:rFonts w:cstheme="minorHAnsi"/>
+          <w:b/>
+          <w:sz w:val="24"/>
+          <w:szCs w:val="24"/>
+          <w:u w:val="single"/>
+          <w:lang w:val="es-PE"/>
+        </w:rPr>
+        <w:t xml:space="preserve"> ID </w:t>
+      </w:r>
+      <w:proofErr w:type="spellStart"/>
+      <w:r>
+        <w:rPr>
+          <w:rFonts w:cstheme="minorHAnsi"/>
+          <w:b/>
+          <w:sz w:val="24"/>
+          <w:szCs w:val="24"/>
+          <w:u w:val="single"/>
+          <w:lang w:val="es-PE"/>
+        </w:rPr>
+        <w:t>Check</w:t>
+      </w:r>
+      <w:proofErr w:type="spellEnd"/>
     </w:p>
     <w:p>
       <w:pPr>
@@ -5093,7 +5123,7 @@
   <a:extraClrSchemeLst/>
   <a:extLst>
     <a:ext uri="{05A4C25C-085E-4340-85A3-A5531E510DB2}">
-      <thm15:themeFamily xmlns:thm15="http://schemas.microsoft.com/office/thememl/2012/main" xmlns="" name="Office Theme" id="{62F939B6-93AF-4DB8-9C6B-D6C7DFDC589F}" vid="{4A3C46E8-61CC-4603-A589-7422A47A8E4A}"/>
+      <thm15:themeFamily xmlns="" xmlns:thm15="http://schemas.microsoft.com/office/thememl/2012/main" name="Office Theme" id="{62F939B6-93AF-4DB8-9C6B-D6C7DFDC589F}" vid="{4A3C46E8-61CC-4603-A589-7422A47A8E4A}"/>
     </a:ext>
   </a:extLst>
 </a:theme>
@@ -5104,7 +5134,7 @@
 </file>
 
 <file path=customXml/itemProps1.xml><?xml version="1.0" encoding="utf-8"?>
-<ds:datastoreItem xmlns:ds="http://schemas.openxmlformats.org/officeDocument/2006/customXml" ds:itemID="{5B60288B-810E-4570-BC64-B4175C59A4BE}">
+<ds:datastoreItem xmlns:ds="http://schemas.openxmlformats.org/officeDocument/2006/customXml" ds:itemID="{AABF822E-09EA-4B0E-AE4A-767642F70FC8}">
   <ds:schemaRefs>
     <ds:schemaRef ds:uri="http://schemas.openxmlformats.org/officeDocument/2006/bibliography"/>
   </ds:schemaRefs>

</xml_diff>